<commit_message>
New CSA DE version
</commit_message>
<xml_diff>
--- a/csa_DE.docx
+++ b/csa_DE.docx
@@ -1309,7 +1309,6 @@
                 <w:szCs w:val="20"/>
               </w:rPr>
             </w:pPr>
-            <w:commentRangeStart w:id="1"/>
             <w:r>
               <w:rPr>
                 <w:rFonts w:ascii="Work Sans" w:hAnsi="Work Sans" w:cs="Arial"/>
@@ -1494,15 +1493,6 @@
                 <w:szCs w:val="20"/>
               </w:rPr>
               <w:fldChar w:fldCharType="end"/>
-            </w:r>
-            <w:commentRangeEnd w:id="1"/>
-            <w:r>
-              <w:rPr>
-                <w:rStyle w:val="Kommentarzeichen"/>
-                <w:rFonts w:ascii="Work Sans" w:hAnsi="Work Sans"/>
-                <w:lang w:val="en-US"/>
-              </w:rPr>
-              <w:commentReference w:id="1"/>
             </w:r>
           </w:p>
         </w:tc>
@@ -2872,6 +2862,7 @@
         </w:rPr>
         <w:t xml:space="preserve"> auf der </w:t>
       </w:r>
+      <w:proofErr w:type="spellStart"/>
       <w:r>
         <w:rPr>
           <w:rFonts w:ascii="Work Sans" w:hAnsi="Work Sans" w:cs="Arial"/>
@@ -2888,7 +2879,17 @@
           <w:szCs w:val="20"/>
           <w:lang w:val="de-DE"/>
         </w:rPr>
-        <w:t>arbonfuture Plattform.</w:t>
+        <w:t>arbonfuture</w:t>
+      </w:r>
+      <w:proofErr w:type="spellEnd"/>
+      <w:r>
+        <w:rPr>
+          <w:rFonts w:ascii="Work Sans" w:hAnsi="Work Sans" w:cs="Arial"/>
+          <w:sz w:val="20"/>
+          <w:szCs w:val="20"/>
+          <w:lang w:val="de-DE"/>
+        </w:rPr>
+        <w:t xml:space="preserve"> Plattform.</w:t>
       </w:r>
     </w:p>
     <w:tbl>
@@ -3151,8 +3152,8 @@
       </w:pPr>
     </w:p>
     <w:sectPr>
-      <w:headerReference w:type="default" r:id="rId15"/>
-      <w:footerReference w:type="default" r:id="rId16"/>
+      <w:headerReference w:type="default" r:id="rId11"/>
+      <w:footerReference w:type="default" r:id="rId12"/>
       <w:pgSz w:w="11906" w:h="16838"/>
       <w:pgMar w:top="1140" w:right="1080" w:bottom="688" w:left="1080" w:header="683" w:footer="340" w:gutter="0"/>
       <w:cols w:space="720"/>
@@ -3160,46 +3161,6 @@
     </w:sectPr>
   </w:body>
 </w:document>
-</file>
-
-<file path=word/comments.xml><?xml version="1.0" encoding="utf-8"?>
-<w:comments xmlns:wpc="http://schemas.microsoft.com/office/word/2010/wordprocessingCanvas" xmlns:cx="http://schemas.microsoft.com/office/drawing/2014/chartex" xmlns:cx1="http://schemas.microsoft.com/office/drawing/2015/9/8/chartex" xmlns:cx2="http://schemas.microsoft.com/office/drawing/2015/10/21/chartex" xmlns:cx3="http://schemas.microsoft.com/office/drawing/2016/5/9/chartex" xmlns:cx4="http://schemas.microsoft.com/office/drawing/2016/5/10/chartex" xmlns:cx5="http://schemas.microsoft.com/office/drawing/2016/5/11/chartex" xmlns:cx6="http://schemas.microsoft.com/office/drawing/2016/5/12/chartex" xmlns:cx7="http://schemas.microsoft.com/office/drawing/2016/5/13/chartex" xmlns:cx8="http://schemas.microsoft.com/office/drawing/2016/5/14/chartex" xmlns:mc="http://schemas.openxmlformats.org/markup-compatibility/2006" xmlns:aink="http://schemas.microsoft.com/office/drawing/2016/ink" xmlns:am3d="http://schemas.microsoft.com/office/drawing/2017/model3d" xmlns:o="urn:schemas-microsoft-com:office:office" xmlns:oel="http://schemas.microsoft.com/office/2019/extlst" xmlns:r="http://schemas.openxmlformats.org/officeDocument/2006/relationships" xmlns:m="http://schemas.openxmlformats.org/officeDocument/2006/math" xmlns:v="urn:schemas-microsoft-com:vml" xmlns:wp14="http://schemas.microsoft.com/office/word/2010/wordprocessingDrawing" xmlns:wp="http://schemas.openxmlformats.org/drawingml/2006/wordprocessingDrawing" xmlns:w10="urn:schemas-microsoft-com:office:word" xmlns:w="http://schemas.openxmlformats.org/wordprocessingml/2006/main" xmlns:w14="http://schemas.microsoft.com/office/word/2010/wordml" xmlns:w15="http://schemas.microsoft.com/office/word/2012/wordml" xmlns:w16cex="http://schemas.microsoft.com/office/word/2018/wordml/cex" xmlns:w16cid="http://schemas.microsoft.com/office/word/2016/wordml/cid" xmlns:w16="http://schemas.microsoft.com/office/word/2018/wordml" xmlns:w16sdtdh="http://schemas.microsoft.com/office/word/2020/wordml/sdtdatahash" xmlns:w16se="http://schemas.microsoft.com/office/word/2015/wordml/symex" xmlns:wpg="http://schemas.microsoft.com/office/word/2010/wordprocessingGroup" xmlns:wpi="http://schemas.microsoft.com/office/word/2010/wordprocessingInk" xmlns:wne="http://schemas.microsoft.com/office/word/2006/wordml" xmlns:wps="http://schemas.microsoft.com/office/word/2010/wordprocessingShape" mc:Ignorable="w14 w15 w16se w16cid w16 w16cex w16sdtdh wp14">
-  <w:comment w:id="1" w:author="Giorgi Grigalashvili" w:date="2022-09-20T16:12:00Z" w:initials="GG">
-    <w:p>
-      <w:r>
-        <w:rPr>
-          <w:rStyle w:val="Kommentarzeichen"/>
-        </w:rPr>
-        <w:annotationRef/>
-      </w:r>
-      <w:r>
-        <w:rPr>
-          <w:sz w:val="20"/>
-          <w:szCs w:val="20"/>
-        </w:rPr>
-        <w:t>repeatTableRow(units)</w:t>
-      </w:r>
-    </w:p>
-  </w:comment>
-</w:comments>
-</file>
-
-<file path=word/commentsExtended.xml><?xml version="1.0" encoding="utf-8"?>
-<w15:commentsEx xmlns:wpc="http://schemas.microsoft.com/office/word/2010/wordprocessingCanvas" xmlns:cx="http://schemas.microsoft.com/office/drawing/2014/chartex" xmlns:cx1="http://schemas.microsoft.com/office/drawing/2015/9/8/chartex" xmlns:cx2="http://schemas.microsoft.com/office/drawing/2015/10/21/chartex" xmlns:cx3="http://schemas.microsoft.com/office/drawing/2016/5/9/chartex" xmlns:cx4="http://schemas.microsoft.com/office/drawing/2016/5/10/chartex" xmlns:cx5="http://schemas.microsoft.com/office/drawing/2016/5/11/chartex" xmlns:cx6="http://schemas.microsoft.com/office/drawing/2016/5/12/chartex" xmlns:cx7="http://schemas.microsoft.com/office/drawing/2016/5/13/chartex" xmlns:cx8="http://schemas.microsoft.com/office/drawing/2016/5/14/chartex" xmlns:mc="http://schemas.openxmlformats.org/markup-compatibility/2006" xmlns:aink="http://schemas.microsoft.com/office/drawing/2016/ink" xmlns:am3d="http://schemas.microsoft.com/office/drawing/2017/model3d" xmlns:o="urn:schemas-microsoft-com:office:office" xmlns:oel="http://schemas.microsoft.com/office/2019/extlst" xmlns:r="http://schemas.openxmlformats.org/officeDocument/2006/relationships" xmlns:m="http://schemas.openxmlformats.org/officeDocument/2006/math" xmlns:v="urn:schemas-microsoft-com:vml" xmlns:wp14="http://schemas.microsoft.com/office/word/2010/wordprocessingDrawing" xmlns:wp="http://schemas.openxmlformats.org/drawingml/2006/wordprocessingDrawing" xmlns:w10="urn:schemas-microsoft-com:office:word" xmlns:w="http://schemas.openxmlformats.org/wordprocessingml/2006/main" xmlns:w14="http://schemas.microsoft.com/office/word/2010/wordml" xmlns:w15="http://schemas.microsoft.com/office/word/2012/wordml" xmlns:w16cex="http://schemas.microsoft.com/office/word/2018/wordml/cex" xmlns:w16cid="http://schemas.microsoft.com/office/word/2016/wordml/cid" xmlns:w16="http://schemas.microsoft.com/office/word/2018/wordml" xmlns:w16sdtdh="http://schemas.microsoft.com/office/word/2020/wordml/sdtdatahash" xmlns:w16se="http://schemas.microsoft.com/office/word/2015/wordml/symex" xmlns:wpg="http://schemas.microsoft.com/office/word/2010/wordprocessingGroup" xmlns:wpi="http://schemas.microsoft.com/office/word/2010/wordprocessingInk" xmlns:wne="http://schemas.microsoft.com/office/word/2006/wordml" xmlns:wps="http://schemas.microsoft.com/office/word/2010/wordprocessingShape" mc:Ignorable="w14 w15 w16se w16cid w16 w16cex w16sdtdh wp14">
-  <w15:commentEx w15:paraId="283099EB" w15:done="0"/>
-</w15:commentsEx>
-</file>
-
-<file path=word/commentsExtensible.xml><?xml version="1.0" encoding="utf-8"?>
-<w16cex:commentsExtensible xmlns:wpc="http://schemas.microsoft.com/office/word/2010/wordprocessingCanvas" xmlns:cx="http://schemas.microsoft.com/office/drawing/2014/chartex" xmlns:cx1="http://schemas.microsoft.com/office/drawing/2015/9/8/chartex" xmlns:cx2="http://schemas.microsoft.com/office/drawing/2015/10/21/chartex" xmlns:cx3="http://schemas.microsoft.com/office/drawing/2016/5/9/chartex" xmlns:cx4="http://schemas.microsoft.com/office/drawing/2016/5/10/chartex" xmlns:cx5="http://schemas.microsoft.com/office/drawing/2016/5/11/chartex" xmlns:cx6="http://schemas.microsoft.com/office/drawing/2016/5/12/chartex" xmlns:cx7="http://schemas.microsoft.com/office/drawing/2016/5/13/chartex" xmlns:cx8="http://schemas.microsoft.com/office/drawing/2016/5/14/chartex" xmlns:mc="http://schemas.openxmlformats.org/markup-compatibility/2006" xmlns:aink="http://schemas.microsoft.com/office/drawing/2016/ink" xmlns:am3d="http://schemas.microsoft.com/office/drawing/2017/model3d" xmlns:o="urn:schemas-microsoft-com:office:office" xmlns:oel="http://schemas.microsoft.com/office/2019/extlst" xmlns:r="http://schemas.openxmlformats.org/officeDocument/2006/relationships" xmlns:m="http://schemas.openxmlformats.org/officeDocument/2006/math" xmlns:v="urn:schemas-microsoft-com:vml" xmlns:wp14="http://schemas.microsoft.com/office/word/2010/wordprocessingDrawing" xmlns:wp="http://schemas.openxmlformats.org/drawingml/2006/wordprocessingDrawing" xmlns:w10="urn:schemas-microsoft-com:office:word" xmlns:w="http://schemas.openxmlformats.org/wordprocessingml/2006/main" xmlns:w14="http://schemas.microsoft.com/office/word/2010/wordml" xmlns:w15="http://schemas.microsoft.com/office/word/2012/wordml" xmlns:w16cex="http://schemas.microsoft.com/office/word/2018/wordml/cex" xmlns:w16cid="http://schemas.microsoft.com/office/word/2016/wordml/cid" xmlns:w16="http://schemas.microsoft.com/office/word/2018/wordml" xmlns:w16sdtdh="http://schemas.microsoft.com/office/word/2020/wordml/sdtdatahash" xmlns:w16se="http://schemas.microsoft.com/office/word/2015/wordml/symex" xmlns:wpg="http://schemas.microsoft.com/office/word/2010/wordprocessingGroup" xmlns:wpi="http://schemas.microsoft.com/office/word/2010/wordprocessingInk" xmlns:wne="http://schemas.microsoft.com/office/word/2006/wordml" xmlns:wps="http://schemas.microsoft.com/office/word/2010/wordprocessingShape" mc:Ignorable="w14 w15 w16se w16cid w16 w16cex w16sdtdh wp14">
-  <w16cex:commentExtensible w16cex:durableId="26D464D8" w16cex:dateUtc="2022-09-20T14:12:00Z"/>
-</w16cex:commentsExtensible>
-</file>
-
-<file path=word/commentsIds.xml><?xml version="1.0" encoding="utf-8"?>
-<w16cid:commentsIds xmlns:wpc="http://schemas.microsoft.com/office/word/2010/wordprocessingCanvas" xmlns:cx="http://schemas.microsoft.com/office/drawing/2014/chartex" xmlns:cx1="http://schemas.microsoft.com/office/drawing/2015/9/8/chartex" xmlns:cx2="http://schemas.microsoft.com/office/drawing/2015/10/21/chartex" xmlns:cx3="http://schemas.microsoft.com/office/drawing/2016/5/9/chartex" xmlns:cx4="http://schemas.microsoft.com/office/drawing/2016/5/10/chartex" xmlns:cx5="http://schemas.microsoft.com/office/drawing/2016/5/11/chartex" xmlns:cx6="http://schemas.microsoft.com/office/drawing/2016/5/12/chartex" xmlns:cx7="http://schemas.microsoft.com/office/drawing/2016/5/13/chartex" xmlns:cx8="http://schemas.microsoft.com/office/drawing/2016/5/14/chartex" xmlns:mc="http://schemas.openxmlformats.org/markup-compatibility/2006" xmlns:aink="http://schemas.microsoft.com/office/drawing/2016/ink" xmlns:am3d="http://schemas.microsoft.com/office/drawing/2017/model3d" xmlns:o="urn:schemas-microsoft-com:office:office" xmlns:oel="http://schemas.microsoft.com/office/2019/extlst" xmlns:r="http://schemas.openxmlformats.org/officeDocument/2006/relationships" xmlns:m="http://schemas.openxmlformats.org/officeDocument/2006/math" xmlns:v="urn:schemas-microsoft-com:vml" xmlns:wp14="http://schemas.microsoft.com/office/word/2010/wordprocessingDrawing" xmlns:wp="http://schemas.openxmlformats.org/drawingml/2006/wordprocessingDrawing" xmlns:w10="urn:schemas-microsoft-com:office:word" xmlns:w="http://schemas.openxmlformats.org/wordprocessingml/2006/main" xmlns:w14="http://schemas.microsoft.com/office/word/2010/wordml" xmlns:w15="http://schemas.microsoft.com/office/word/2012/wordml" xmlns:w16cex="http://schemas.microsoft.com/office/word/2018/wordml/cex" xmlns:w16cid="http://schemas.microsoft.com/office/word/2016/wordml/cid" xmlns:w16="http://schemas.microsoft.com/office/word/2018/wordml" xmlns:w16sdtdh="http://schemas.microsoft.com/office/word/2020/wordml/sdtdatahash" xmlns:w16se="http://schemas.microsoft.com/office/word/2015/wordml/symex" xmlns:wpg="http://schemas.microsoft.com/office/word/2010/wordprocessingGroup" xmlns:wpi="http://schemas.microsoft.com/office/word/2010/wordprocessingInk" xmlns:wne="http://schemas.microsoft.com/office/word/2006/wordml" xmlns:wps="http://schemas.microsoft.com/office/word/2010/wordprocessingShape" mc:Ignorable="w14 w15 w16se w16cid w16 w16cex w16sdtdh wp14">
-  <w16cid:commentId w16cid:paraId="283099EB" w16cid:durableId="26D464D8"/>
-</w16cid:commentsIds>
 </file>
 
 <file path=word/endnotes.xml><?xml version="1.0" encoding="utf-8"?>
@@ -3531,14 +3492,6 @@
     <w:abstractNumId w:val="0"/>
   </w:num>
 </w:numbering>
-</file>
-
-<file path=word/people.xml><?xml version="1.0" encoding="utf-8"?>
-<w15:people xmlns:wpc="http://schemas.microsoft.com/office/word/2010/wordprocessingCanvas" xmlns:cx="http://schemas.microsoft.com/office/drawing/2014/chartex" xmlns:cx1="http://schemas.microsoft.com/office/drawing/2015/9/8/chartex" xmlns:cx2="http://schemas.microsoft.com/office/drawing/2015/10/21/chartex" xmlns:cx3="http://schemas.microsoft.com/office/drawing/2016/5/9/chartex" xmlns:cx4="http://schemas.microsoft.com/office/drawing/2016/5/10/chartex" xmlns:cx5="http://schemas.microsoft.com/office/drawing/2016/5/11/chartex" xmlns:cx6="http://schemas.microsoft.com/office/drawing/2016/5/12/chartex" xmlns:cx7="http://schemas.microsoft.com/office/drawing/2016/5/13/chartex" xmlns:cx8="http://schemas.microsoft.com/office/drawing/2016/5/14/chartex" xmlns:mc="http://schemas.openxmlformats.org/markup-compatibility/2006" xmlns:aink="http://schemas.microsoft.com/office/drawing/2016/ink" xmlns:am3d="http://schemas.microsoft.com/office/drawing/2017/model3d" xmlns:o="urn:schemas-microsoft-com:office:office" xmlns:oel="http://schemas.microsoft.com/office/2019/extlst" xmlns:r="http://schemas.openxmlformats.org/officeDocument/2006/relationships" xmlns:m="http://schemas.openxmlformats.org/officeDocument/2006/math" xmlns:v="urn:schemas-microsoft-com:vml" xmlns:wp14="http://schemas.microsoft.com/office/word/2010/wordprocessingDrawing" xmlns:wp="http://schemas.openxmlformats.org/drawingml/2006/wordprocessingDrawing" xmlns:w10="urn:schemas-microsoft-com:office:word" xmlns:w="http://schemas.openxmlformats.org/wordprocessingml/2006/main" xmlns:w14="http://schemas.microsoft.com/office/word/2010/wordml" xmlns:w15="http://schemas.microsoft.com/office/word/2012/wordml" xmlns:w16cex="http://schemas.microsoft.com/office/word/2018/wordml/cex" xmlns:w16cid="http://schemas.microsoft.com/office/word/2016/wordml/cid" xmlns:w16="http://schemas.microsoft.com/office/word/2018/wordml" xmlns:w16sdtdh="http://schemas.microsoft.com/office/word/2020/wordml/sdtdatahash" xmlns:w16se="http://schemas.microsoft.com/office/word/2015/wordml/symex" xmlns:wpg="http://schemas.microsoft.com/office/word/2010/wordprocessingGroup" xmlns:wpi="http://schemas.microsoft.com/office/word/2010/wordprocessingInk" xmlns:wne="http://schemas.microsoft.com/office/word/2006/wordml" xmlns:wps="http://schemas.microsoft.com/office/word/2010/wordprocessingShape" mc:Ignorable="w14 w15 w16se w16cid w16 w16cex w16sdtdh wp14">
-  <w15:person w15:author="Giorgi Grigalashvili">
-    <w15:presenceInfo w15:providerId="AD" w15:userId="S::giorgi.grigalashvili@karakun.com::3240aedb-bf4a-45e6-b5c8-7282509f7a6f"/>
-  </w15:person>
-</w15:people>
 </file>
 
 <file path=word/styles.xml><?xml version="1.0" encoding="utf-8"?>
@@ -4476,10 +4429,6 @@
 </file>
 
 <file path=customXml/item1.xml><?xml version="1.0" encoding="utf-8"?>
-<b:Sources xmlns:b="http://schemas.openxmlformats.org/officeDocument/2006/bibliography" xmlns="http://schemas.openxmlformats.org/officeDocument/2006/bibliography" SelectedStyle="/APASixthEditionOfficeOnline.xsl" StyleName="APA" Version="6"/>
-</file>
-
-<file path=customXml/item2.xml><?xml version="1.0" encoding="utf-8"?>
 <ct:contentTypeSchema xmlns:ct="http://schemas.microsoft.com/office/2006/metadata/contentType" xmlns:ma="http://schemas.microsoft.com/office/2006/metadata/properties/metaAttributes" ct:_="" ma:_="" ma:contentTypeName="Dokument" ma:contentTypeID="0x01010082717BA9E25CEC4D9252B3273E26CD67" ma:contentTypeVersion="13" ma:contentTypeDescription="Ein neues Dokument erstellen." ma:contentTypeScope="" ma:versionID="239d533fcb47f9d7ce6e0d0bcaf1b21c">
   <xsd:schema xmlns:xsd="http://www.w3.org/2001/XMLSchema" xmlns:xs="http://www.w3.org/2001/XMLSchema" xmlns:p="http://schemas.microsoft.com/office/2006/metadata/properties" xmlns:ns3="6fdec711-ba1c-45ad-ad42-2ff566d1bc63" xmlns:ns4="2645f3a4-20ad-406e-a5c7-eb808313de08" targetNamespace="http://schemas.microsoft.com/office/2006/metadata/properties" ma:root="true" ma:fieldsID="f4b2fbbededbd620775b04513518f56b" ns3:_="" ns4:_="">
     <xsd:import namespace="6fdec711-ba1c-45ad-ad42-2ff566d1bc63"/>
@@ -4702,7 +4651,17 @@
 </ct:contentTypeSchema>
 </file>
 
+<file path=customXml/item2.xml><?xml version="1.0" encoding="utf-8"?>
+<b:Sources xmlns:b="http://schemas.openxmlformats.org/officeDocument/2006/bibliography" xmlns="http://schemas.openxmlformats.org/officeDocument/2006/bibliography" SelectedStyle="/APASixthEditionOfficeOnline.xsl" StyleName="APA" Version="6"/>
+</file>
+
 <file path=customXml/item3.xml><?xml version="1.0" encoding="utf-8"?>
+<p:properties xmlns:p="http://schemas.microsoft.com/office/2006/metadata/properties" xmlns:xsi="http://www.w3.org/2001/XMLSchema-instance" xmlns:pc="http://schemas.microsoft.com/office/infopath/2007/PartnerControls">
+  <documentManagement/>
+</p:properties>
+</file>
+
+<file path=customXml/item4.xml><?xml version="1.0" encoding="utf-8"?>
 <?mso-contentType ?>
 <FormTemplates xmlns="http://schemas.microsoft.com/sharepoint/v3/contenttype/forms">
   <Display>DocumentLibraryForm</Display>
@@ -4711,21 +4670,7 @@
 </FormTemplates>
 </file>
 
-<file path=customXml/item4.xml><?xml version="1.0" encoding="utf-8"?>
-<p:properties xmlns:p="http://schemas.microsoft.com/office/2006/metadata/properties" xmlns:xsi="http://www.w3.org/2001/XMLSchema-instance" xmlns:pc="http://schemas.microsoft.com/office/infopath/2007/PartnerControls">
-  <documentManagement/>
-</p:properties>
-</file>
-
 <file path=customXml/itemProps1.xml><?xml version="1.0" encoding="utf-8"?>
-<ds:datastoreItem xmlns:ds="http://schemas.openxmlformats.org/officeDocument/2006/customXml" ds:itemID="{E7FDA206-D538-4FE0-A3AC-996C8DDD0B4B}">
-  <ds:schemaRefs>
-    <ds:schemaRef ds:uri="http://schemas.openxmlformats.org/officeDocument/2006/bibliography"/>
-  </ds:schemaRefs>
-</ds:datastoreItem>
-</file>
-
-<file path=customXml/itemProps2.xml><?xml version="1.0" encoding="utf-8"?>
 <ds:datastoreItem xmlns:ds="http://schemas.openxmlformats.org/officeDocument/2006/customXml" ds:itemID="{69ADF68F-FF4F-429B-B227-FCA3A66E854F}">
   <ds:schemaRefs>
     <ds:schemaRef ds:uri="http://schemas.microsoft.com/office/2006/metadata/contentType"/>
@@ -4744,19 +4689,27 @@
 </ds:datastoreItem>
 </file>
 
-<file path=customXml/itemProps3.xml><?xml version="1.0" encoding="utf-8"?>
-<ds:datastoreItem xmlns:ds="http://schemas.openxmlformats.org/officeDocument/2006/customXml" ds:itemID="{DE3B0ADF-A78E-415C-8BC0-C550E4209C01}">
+<file path=customXml/itemProps2.xml><?xml version="1.0" encoding="utf-8"?>
+<ds:datastoreItem xmlns:ds="http://schemas.openxmlformats.org/officeDocument/2006/customXml" ds:itemID="{E7FDA206-D538-4FE0-A3AC-996C8DDD0B4B}">
   <ds:schemaRefs>
-    <ds:schemaRef ds:uri="http://schemas.microsoft.com/sharepoint/v3/contenttype/forms"/>
+    <ds:schemaRef ds:uri="http://schemas.openxmlformats.org/officeDocument/2006/bibliography"/>
   </ds:schemaRefs>
 </ds:datastoreItem>
 </file>
 
-<file path=customXml/itemProps4.xml><?xml version="1.0" encoding="utf-8"?>
+<file path=customXml/itemProps3.xml><?xml version="1.0" encoding="utf-8"?>
 <ds:datastoreItem xmlns:ds="http://schemas.openxmlformats.org/officeDocument/2006/customXml" ds:itemID="{1DF006C2-B8CB-4139-AF39-C3739985CAD9}">
   <ds:schemaRefs>
     <ds:schemaRef ds:uri="http://schemas.microsoft.com/office/2006/metadata/properties"/>
     <ds:schemaRef ds:uri="http://schemas.microsoft.com/office/infopath/2007/PartnerControls"/>
   </ds:schemaRefs>
 </ds:datastoreItem>
+</file>
+
+<file path=customXml/itemProps4.xml><?xml version="1.0" encoding="utf-8"?>
+<ds:datastoreItem xmlns:ds="http://schemas.openxmlformats.org/officeDocument/2006/customXml" ds:itemID="{DE3B0ADF-A78E-415C-8BC0-C550E4209C01}">
+  <ds:schemaRefs>
+    <ds:schemaRef ds:uri="http://schemas.microsoft.com/sharepoint/v3/contenttype/forms"/>
+  </ds:schemaRefs>
+</ds:datastoreItem>
 </file>
</xml_diff>